<commit_message>
Added internal signature to documents
</commit_message>
<xml_diff>
--- a/Documentation/Generated/OBEaaS Progress Trackers - December.docx
+++ b/Documentation/Generated/OBEaaS Progress Trackers - December.docx
@@ -356,21 +356,72 @@
                 <w:szCs w:val="20"/>
               </w:rPr>
             </w:pPr>
-          </w:p>
-          <w:p>
-            <w:pPr>
-              <w:pStyle w:val="Default"/>
-              <w:rPr>
-                <w:sz w:val="20"/>
-                <w:szCs w:val="20"/>
-              </w:rPr>
-            </w:pPr>
-            <w:r>
-              <w:rPr>
-                <w:sz w:val="20"/>
-                <w:szCs w:val="20"/>
-              </w:rPr>
-              <w:t xml:space="preserve">… Signature: </w:t>
+            <w:r>
+              <w:rPr>
+                <w:sz w:val="20"/>
+                <w:szCs w:val="20"/>
+              </w:rPr>
+              <w:t>… Signature:</w:t>
+            </w:r>
+          </w:p>
+          <w:p>
+            <w:pPr>
+              <w:pStyle w:val="Default"/>
+              <w:rPr>
+                <w:sz w:val="20"/>
+                <w:szCs w:val="20"/>
+              </w:rPr>
+            </w:pPr>
+            <w:r>
+              <w:rPr>
+                <w:noProof/>
+              </w:rPr>
+              <w:drawing>
+                <wp:inline distT="0" distB="0" distL="0" distR="0" wp14:anchorId="44BA8135" wp14:editId="41FBA0E6">
+                  <wp:extent cx="826770" cy="711200"/>
+                  <wp:effectExtent l="0" t="0" r="0" b="0"/>
+                  <wp:docPr id="1" name="Picture 1"/>
+                  <wp:cNvGraphicFramePr/>
+                  <a:graphic xmlns:a="http://schemas.openxmlformats.org/drawingml/2006/main">
+                    <a:graphicData uri="http://schemas.openxmlformats.org/drawingml/2006/picture">
+                      <pic:pic xmlns:pic="http://schemas.openxmlformats.org/drawingml/2006/picture">
+                        <pic:nvPicPr>
+                          <pic:cNvPr id="1" name="Picture 1"/>
+                          <pic:cNvPicPr/>
+                        </pic:nvPicPr>
+                        <pic:blipFill rotWithShape="1">
+                          <a:blip r:embed="rId4">
+                            <a:extLst>
+                              <a:ext uri="{28A0092B-C50C-407E-A947-70E740481C1C}">
+                                <a14:useLocalDpi xmlns:a14="http://schemas.microsoft.com/office/drawing/2010/main" val="0"/>
+                              </a:ext>
+                            </a:extLst>
+                          </a:blip>
+                          <a:srcRect l="19922" t="25418" r="34609" b="4999"/>
+                          <a:stretch/>
+                        </pic:blipFill>
+                        <pic:spPr bwMode="auto">
+                          <a:xfrm>
+                            <a:off x="0" y="0"/>
+                            <a:ext cx="826770" cy="711200"/>
+                          </a:xfrm>
+                          <a:prstGeom prst="rect">
+                            <a:avLst/>
+                          </a:prstGeom>
+                          <a:ln>
+                            <a:noFill/>
+                          </a:ln>
+                          <a:extLst>
+                            <a:ext uri="{53640926-AAD7-44D8-BBD7-CCE9431645EC}">
+                              <a14:shadowObscured xmlns:a14="http://schemas.microsoft.com/office/drawing/2010/main"/>
+                            </a:ext>
+                          </a:extLst>
+                        </pic:spPr>
+                      </pic:pic>
+                    </a:graphicData>
+                  </a:graphic>
+                </wp:inline>
+              </w:drawing>
             </w:r>
           </w:p>
           <w:p>
@@ -712,21 +763,72 @@
                 <w:szCs w:val="20"/>
               </w:rPr>
             </w:pPr>
-          </w:p>
-          <w:p>
-            <w:pPr>
-              <w:pStyle w:val="Default"/>
-              <w:rPr>
-                <w:sz w:val="20"/>
-                <w:szCs w:val="20"/>
-              </w:rPr>
-            </w:pPr>
-            <w:r>
-              <w:rPr>
-                <w:sz w:val="20"/>
-                <w:szCs w:val="20"/>
-              </w:rPr>
-              <w:t xml:space="preserve">… Signature: </w:t>
+            <w:r>
+              <w:rPr>
+                <w:sz w:val="20"/>
+                <w:szCs w:val="20"/>
+              </w:rPr>
+              <w:t>… Signature:</w:t>
+            </w:r>
+          </w:p>
+          <w:p>
+            <w:pPr>
+              <w:pStyle w:val="Default"/>
+              <w:rPr>
+                <w:sz w:val="20"/>
+                <w:szCs w:val="20"/>
+              </w:rPr>
+            </w:pPr>
+            <w:r>
+              <w:rPr>
+                <w:noProof/>
+              </w:rPr>
+              <w:drawing>
+                <wp:inline distT="0" distB="0" distL="0" distR="0" wp14:anchorId="7CD87B14" wp14:editId="17F6B404">
+                  <wp:extent cx="826770" cy="711200"/>
+                  <wp:effectExtent l="0" t="0" r="0" b="0"/>
+                  <wp:docPr id="2" name="Picture 2"/>
+                  <wp:cNvGraphicFramePr/>
+                  <a:graphic xmlns:a="http://schemas.openxmlformats.org/drawingml/2006/main">
+                    <a:graphicData uri="http://schemas.openxmlformats.org/drawingml/2006/picture">
+                      <pic:pic xmlns:pic="http://schemas.openxmlformats.org/drawingml/2006/picture">
+                        <pic:nvPicPr>
+                          <pic:cNvPr id="1" name="Picture 1"/>
+                          <pic:cNvPicPr/>
+                        </pic:nvPicPr>
+                        <pic:blipFill rotWithShape="1">
+                          <a:blip r:embed="rId4">
+                            <a:extLst>
+                              <a:ext uri="{28A0092B-C50C-407E-A947-70E740481C1C}">
+                                <a14:useLocalDpi xmlns:a14="http://schemas.microsoft.com/office/drawing/2010/main" val="0"/>
+                              </a:ext>
+                            </a:extLst>
+                          </a:blip>
+                          <a:srcRect l="19922" t="25418" r="34609" b="4999"/>
+                          <a:stretch/>
+                        </pic:blipFill>
+                        <pic:spPr bwMode="auto">
+                          <a:xfrm>
+                            <a:off x="0" y="0"/>
+                            <a:ext cx="826770" cy="711200"/>
+                          </a:xfrm>
+                          <a:prstGeom prst="rect">
+                            <a:avLst/>
+                          </a:prstGeom>
+                          <a:ln>
+                            <a:noFill/>
+                          </a:ln>
+                          <a:extLst>
+                            <a:ext uri="{53640926-AAD7-44D8-BBD7-CCE9431645EC}">
+                              <a14:shadowObscured xmlns:a14="http://schemas.microsoft.com/office/drawing/2010/main"/>
+                            </a:ext>
+                          </a:extLst>
+                        </pic:spPr>
+                      </pic:pic>
+                    </a:graphicData>
+                  </a:graphic>
+                </wp:inline>
+              </w:drawing>
             </w:r>
           </w:p>
           <w:p>
@@ -1068,21 +1170,72 @@
                 <w:szCs w:val="20"/>
               </w:rPr>
             </w:pPr>
-          </w:p>
-          <w:p>
-            <w:pPr>
-              <w:pStyle w:val="Default"/>
-              <w:rPr>
-                <w:sz w:val="20"/>
-                <w:szCs w:val="20"/>
-              </w:rPr>
-            </w:pPr>
-            <w:r>
-              <w:rPr>
-                <w:sz w:val="20"/>
-                <w:szCs w:val="20"/>
-              </w:rPr>
-              <w:t xml:space="preserve">… Signature: </w:t>
+            <w:r>
+              <w:rPr>
+                <w:sz w:val="20"/>
+                <w:szCs w:val="20"/>
+              </w:rPr>
+              <w:t>… Signature:</w:t>
+            </w:r>
+          </w:p>
+          <w:p>
+            <w:pPr>
+              <w:pStyle w:val="Default"/>
+              <w:rPr>
+                <w:sz w:val="20"/>
+                <w:szCs w:val="20"/>
+              </w:rPr>
+            </w:pPr>
+            <w:r>
+              <w:rPr>
+                <w:noProof/>
+              </w:rPr>
+              <w:drawing>
+                <wp:inline distT="0" distB="0" distL="0" distR="0" wp14:anchorId="78DCCD2D" wp14:editId="49B82B30">
+                  <wp:extent cx="826770" cy="711200"/>
+                  <wp:effectExtent l="0" t="0" r="0" b="0"/>
+                  <wp:docPr id="3" name="Picture 3"/>
+                  <wp:cNvGraphicFramePr/>
+                  <a:graphic xmlns:a="http://schemas.openxmlformats.org/drawingml/2006/main">
+                    <a:graphicData uri="http://schemas.openxmlformats.org/drawingml/2006/picture">
+                      <pic:pic xmlns:pic="http://schemas.openxmlformats.org/drawingml/2006/picture">
+                        <pic:nvPicPr>
+                          <pic:cNvPr id="1" name="Picture 1"/>
+                          <pic:cNvPicPr/>
+                        </pic:nvPicPr>
+                        <pic:blipFill rotWithShape="1">
+                          <a:blip r:embed="rId4">
+                            <a:extLst>
+                              <a:ext uri="{28A0092B-C50C-407E-A947-70E740481C1C}">
+                                <a14:useLocalDpi xmlns:a14="http://schemas.microsoft.com/office/drawing/2010/main" val="0"/>
+                              </a:ext>
+                            </a:extLst>
+                          </a:blip>
+                          <a:srcRect l="19922" t="25418" r="34609" b="4999"/>
+                          <a:stretch/>
+                        </pic:blipFill>
+                        <pic:spPr bwMode="auto">
+                          <a:xfrm>
+                            <a:off x="0" y="0"/>
+                            <a:ext cx="826770" cy="711200"/>
+                          </a:xfrm>
+                          <a:prstGeom prst="rect">
+                            <a:avLst/>
+                          </a:prstGeom>
+                          <a:ln>
+                            <a:noFill/>
+                          </a:ln>
+                          <a:extLst>
+                            <a:ext uri="{53640926-AAD7-44D8-BBD7-CCE9431645EC}">
+                              <a14:shadowObscured xmlns:a14="http://schemas.microsoft.com/office/drawing/2010/main"/>
+                            </a:ext>
+                          </a:extLst>
+                        </pic:spPr>
+                      </pic:pic>
+                    </a:graphicData>
+                  </a:graphic>
+                </wp:inline>
+              </w:drawing>
             </w:r>
           </w:p>
           <w:p>
@@ -1367,13 +1520,6 @@
                 <w:szCs w:val="20"/>
               </w:rPr>
             </w:pPr>
-            <w:r>
-              <w:rPr>
-                <w:sz w:val="20"/>
-                <w:szCs w:val="20"/>
-              </w:rPr>
-              <w:t xml:space="preserve">… </w:t>
-            </w:r>
           </w:p>
           <w:p>
             <w:pPr>
@@ -1432,15 +1578,6 @@
                 <w:szCs w:val="20"/>
               </w:rPr>
             </w:pPr>
-          </w:p>
-          <w:p>
-            <w:pPr>
-              <w:rPr>
-                <w:rFonts w:ascii="Verdana" w:hAnsi="Verdana"/>
-                <w:sz w:val="20"/>
-                <w:szCs w:val="20"/>
-              </w:rPr>
-            </w:pPr>
             <w:r>
               <w:rPr>
                 <w:rFonts w:ascii="Verdana" w:hAnsi="Verdana"/>
@@ -1448,6 +1585,66 @@
                 <w:szCs w:val="20"/>
               </w:rPr>
               <w:t>… Signature:</w:t>
+            </w:r>
+          </w:p>
+          <w:p>
+            <w:pPr>
+              <w:rPr>
+                <w:rFonts w:ascii="Verdana" w:hAnsi="Verdana"/>
+                <w:sz w:val="20"/>
+                <w:szCs w:val="20"/>
+              </w:rPr>
+            </w:pPr>
+            <w:r>
+              <w:rPr>
+                <w:noProof/>
+              </w:rPr>
+              <w:drawing>
+                <wp:inline distT="0" distB="0" distL="0" distR="0" wp14:anchorId="126CC163" wp14:editId="7143B580">
+                  <wp:extent cx="826770" cy="711200"/>
+                  <wp:effectExtent l="0" t="0" r="0" b="0"/>
+                  <wp:docPr id="4" name="Picture 4"/>
+                  <wp:cNvGraphicFramePr/>
+                  <a:graphic xmlns:a="http://schemas.openxmlformats.org/drawingml/2006/main">
+                    <a:graphicData uri="http://schemas.openxmlformats.org/drawingml/2006/picture">
+                      <pic:pic xmlns:pic="http://schemas.openxmlformats.org/drawingml/2006/picture">
+                        <pic:nvPicPr>
+                          <pic:cNvPr id="1" name="Picture 1"/>
+                          <pic:cNvPicPr/>
+                        </pic:nvPicPr>
+                        <pic:blipFill rotWithShape="1">
+                          <a:blip r:embed="rId4">
+                            <a:extLst>
+                              <a:ext uri="{28A0092B-C50C-407E-A947-70E740481C1C}">
+                                <a14:useLocalDpi xmlns:a14="http://schemas.microsoft.com/office/drawing/2010/main" val="0"/>
+                              </a:ext>
+                            </a:extLst>
+                          </a:blip>
+                          <a:srcRect l="19922" t="25418" r="34609" b="4999"/>
+                          <a:stretch/>
+                        </pic:blipFill>
+                        <pic:spPr bwMode="auto">
+                          <a:xfrm>
+                            <a:off x="0" y="0"/>
+                            <a:ext cx="826770" cy="711200"/>
+                          </a:xfrm>
+                          <a:prstGeom prst="rect">
+                            <a:avLst/>
+                          </a:prstGeom>
+                          <a:ln>
+                            <a:noFill/>
+                          </a:ln>
+                          <a:extLst>
+                            <a:ext uri="{53640926-AAD7-44D8-BBD7-CCE9431645EC}">
+                              <a14:shadowObscured xmlns:a14="http://schemas.microsoft.com/office/drawing/2010/main"/>
+                            </a:ext>
+                          </a:extLst>
+                        </pic:spPr>
+                      </pic:pic>
+                    </a:graphicData>
+                  </a:graphic>
+                </wp:inline>
+              </w:drawing>
             </w:r>
           </w:p>
           <w:p>
@@ -1480,17 +1677,7 @@
           <w:sz w:val="20"/>
           <w:szCs w:val="20"/>
         </w:rPr>
-        <w:t xml:space="preserve">Project title: </w:t>
-      </w:r>
-      <w:r>
-        <w:rPr>
-          <w:rFonts w:ascii="Verdana" w:hAnsi="Verdana"/>
-          <w:b/>
-          <w:bCs/>
-          <w:sz w:val="20"/>
-          <w:szCs w:val="20"/>
-        </w:rPr>
-        <w:t xml:space="preserve">             </w:t>
+        <w:t xml:space="preserve">Project title:              </w:t>
       </w:r>
       <w:proofErr w:type="spellStart"/>
       <w:r>

</xml_diff>